<commit_message>
Update of the test plan and agenda 7
Update of the test plan table of contents and design.
</commit_message>
<xml_diff>
--- a/5.Test Plan/1.TestPlan Final.docx
+++ b/5.Test Plan/1.TestPlan Final.docx
@@ -53,6 +53,14 @@
     </w:p>
     <w:p>
       <w:pPr>
+        <w:jc w:val="center"/>
+        <w:rPr>
+          <w:lang w:val="en-GB"/>
+        </w:rPr>
+      </w:pPr>
+    </w:p>
+    <w:p>
+      <w:pPr>
         <w:jc w:val="left"/>
         <w:rPr>
           <w:lang w:val="en-GB"/>
@@ -66,14 +74,7 @@
           <w:lang w:val="en-GB"/>
         </w:rPr>
       </w:pPr>
-    </w:p>
-    <w:p>
-      <w:pPr>
-        <w:jc w:val="left"/>
-        <w:rPr>
-          <w:lang w:val="en-GB"/>
-        </w:rPr>
-      </w:pPr>
+      <w:bookmarkStart w:id="0" w:name="_GoBack"/>
       <w:r>
         <w:rPr>
           <w:noProof/>
@@ -81,8 +82,8 @@
         </w:rPr>
         <w:drawing>
           <wp:inline distT="0" distB="0" distL="0" distR="0" wp14:anchorId="5C8E2376" wp14:editId="53F3550F">
-            <wp:extent cx="5267325" cy="2857500"/>
-            <wp:effectExtent l="0" t="0" r="9525" b="0"/>
+            <wp:extent cx="5886450" cy="2762250"/>
+            <wp:effectExtent l="0" t="0" r="0" b="0"/>
             <wp:docPr id="4" name="Picture 4" descr="C:\Users\HP_g6\Desktop\1798683_284055408385746_121912938_n.jpg"/>
             <wp:cNvGraphicFramePr>
               <a:graphicFrameLocks xmlns:a="http://schemas.openxmlformats.org/drawingml/2006/main" noChangeAspect="1"/>
@@ -112,7 +113,7 @@
                   <pic:spPr bwMode="auto">
                     <a:xfrm>
                       <a:off x="0" y="0"/>
-                      <a:ext cx="5267325" cy="2857500"/>
+                      <a:ext cx="5886559" cy="2762301"/>
                     </a:xfrm>
                     <a:prstGeom prst="rect">
                       <a:avLst/>
@@ -128,6 +129,7 @@
           </wp:inline>
         </w:drawing>
       </w:r>
+      <w:bookmarkEnd w:id="0"/>
     </w:p>
     <w:p>
       <w:pPr>
@@ -696,423 +698,6 @@
         </w:p>
         <w:p>
           <w:pPr>
-            <w:pStyle w:val="TOC1"/>
-            <w:tabs>
-              <w:tab w:val="right" w:leader="dot" w:pos="8296"/>
-            </w:tabs>
-            <w:rPr>
-              <w:noProof/>
-            </w:rPr>
-          </w:pPr>
-          <w:r>
-            <w:t>2.1</w:t>
-          </w:r>
-          <w:hyperlink w:anchor="_Toc368839601" w:history="1">
-            <w:r>
-              <w:rPr>
-                <w:rStyle w:val="Hyperlink"/>
-                <w:noProof/>
-              </w:rPr>
-              <w:t>Fig: Test Image A</w:t>
-            </w:r>
-            <w:r>
-              <w:rPr>
-                <w:noProof/>
-                <w:webHidden/>
-              </w:rPr>
-              <w:tab/>
-            </w:r>
-            <w:r>
-              <w:rPr>
-                <w:noProof/>
-                <w:webHidden/>
-              </w:rPr>
-              <w:fldChar w:fldCharType="begin"/>
-            </w:r>
-            <w:r>
-              <w:rPr>
-                <w:noProof/>
-                <w:webHidden/>
-              </w:rPr>
-              <w:instrText xml:space="preserve"> PAGEREF _Toc368839601 \h </w:instrText>
-            </w:r>
-            <w:r>
-              <w:rPr>
-                <w:noProof/>
-                <w:webHidden/>
-              </w:rPr>
-            </w:r>
-            <w:r>
-              <w:rPr>
-                <w:noProof/>
-                <w:webHidden/>
-              </w:rPr>
-              <w:fldChar w:fldCharType="separate"/>
-            </w:r>
-            <w:r>
-              <w:rPr>
-                <w:noProof/>
-                <w:webHidden/>
-              </w:rPr>
-              <w:t>4</w:t>
-            </w:r>
-            <w:r>
-              <w:rPr>
-                <w:noProof/>
-                <w:webHidden/>
-              </w:rPr>
-              <w:fldChar w:fldCharType="end"/>
-            </w:r>
-          </w:hyperlink>
-        </w:p>
-        <w:p>
-          <w:pPr>
-            <w:pStyle w:val="TOC2"/>
-            <w:tabs>
-              <w:tab w:val="right" w:leader="dot" w:pos="8296"/>
-            </w:tabs>
-            <w:ind w:left="0"/>
-            <w:rPr>
-              <w:noProof/>
-            </w:rPr>
-          </w:pPr>
-          <w:r>
-            <w:t>2.2</w:t>
-          </w:r>
-          <w:hyperlink w:anchor="_Toc368839602" w:history="1">
-            <w:r>
-              <w:rPr>
-                <w:rStyle w:val="Hyperlink"/>
-                <w:noProof/>
-              </w:rPr>
-              <w:t>Fig: Test Image B</w:t>
-            </w:r>
-            <w:r>
-              <w:rPr>
-                <w:noProof/>
-                <w:webHidden/>
-              </w:rPr>
-              <w:tab/>
-            </w:r>
-            <w:r>
-              <w:rPr>
-                <w:noProof/>
-                <w:webHidden/>
-              </w:rPr>
-              <w:fldChar w:fldCharType="begin"/>
-            </w:r>
-            <w:r>
-              <w:rPr>
-                <w:noProof/>
-                <w:webHidden/>
-              </w:rPr>
-              <w:instrText xml:space="preserve"> PAGEREF _Toc368839602 \h </w:instrText>
-            </w:r>
-            <w:r>
-              <w:rPr>
-                <w:noProof/>
-                <w:webHidden/>
-              </w:rPr>
-            </w:r>
-            <w:r>
-              <w:rPr>
-                <w:noProof/>
-                <w:webHidden/>
-              </w:rPr>
-              <w:fldChar w:fldCharType="separate"/>
-            </w:r>
-            <w:r>
-              <w:rPr>
-                <w:noProof/>
-                <w:webHidden/>
-              </w:rPr>
-              <w:t>5</w:t>
-            </w:r>
-            <w:r>
-              <w:rPr>
-                <w:noProof/>
-                <w:webHidden/>
-              </w:rPr>
-              <w:fldChar w:fldCharType="end"/>
-            </w:r>
-          </w:hyperlink>
-        </w:p>
-        <w:p>
-          <w:pPr>
-            <w:pStyle w:val="TOC1"/>
-            <w:tabs>
-              <w:tab w:val="right" w:leader="dot" w:pos="8296"/>
-            </w:tabs>
-            <w:rPr>
-              <w:noProof/>
-            </w:rPr>
-          </w:pPr>
-          <w:r>
-            <w:t>2.3</w:t>
-          </w:r>
-          <w:hyperlink w:anchor="_Toc368839603" w:history="1">
-            <w:r>
-              <w:rPr>
-                <w:rStyle w:val="Hyperlink"/>
-                <w:noProof/>
-              </w:rPr>
-              <w:t>Fig: Test Image C</w:t>
-            </w:r>
-            <w:r>
-              <w:rPr>
-                <w:noProof/>
-                <w:webHidden/>
-              </w:rPr>
-              <w:tab/>
-            </w:r>
-            <w:r>
-              <w:rPr>
-                <w:noProof/>
-                <w:webHidden/>
-              </w:rPr>
-              <w:t>6</w:t>
-            </w:r>
-          </w:hyperlink>
-        </w:p>
-        <w:p>
-          <w:pPr>
-            <w:pStyle w:val="TOC1"/>
-            <w:tabs>
-              <w:tab w:val="right" w:leader="dot" w:pos="8296"/>
-            </w:tabs>
-            <w:rPr>
-              <w:noProof/>
-            </w:rPr>
-          </w:pPr>
-          <w:r>
-            <w:t>3.</w:t>
-          </w:r>
-          <w:hyperlink w:anchor="_Toc368839604" w:history="1">
-            <w:r>
-              <w:rPr>
-                <w:rStyle w:val="Hyperlink"/>
-                <w:noProof/>
-              </w:rPr>
-              <w:t>Additional Information</w:t>
-            </w:r>
-            <w:r>
-              <w:rPr>
-                <w:noProof/>
-                <w:webHidden/>
-              </w:rPr>
-              <w:tab/>
-            </w:r>
-            <w:r>
-              <w:rPr>
-                <w:noProof/>
-                <w:webHidden/>
-              </w:rPr>
-              <w:t>7</w:t>
-            </w:r>
-          </w:hyperlink>
-        </w:p>
-        <w:p>
-          <w:pPr>
-            <w:pStyle w:val="TOC1"/>
-            <w:tabs>
-              <w:tab w:val="right" w:leader="dot" w:pos="8296"/>
-            </w:tabs>
-            <w:rPr>
-              <w:noProof/>
-            </w:rPr>
-          </w:pPr>
-          <w:r>
-            <w:t>3.1Crossings</w:t>
-          </w:r>
-          <w:hyperlink w:anchor="_Toc368839605" w:history="1">
-            <w:r>
-              <w:rPr>
-                <w:noProof/>
-                <w:webHidden/>
-              </w:rPr>
-              <w:tab/>
-            </w:r>
-            <w:r>
-              <w:rPr>
-                <w:noProof/>
-                <w:webHidden/>
-              </w:rPr>
-              <w:fldChar w:fldCharType="begin"/>
-            </w:r>
-            <w:r>
-              <w:rPr>
-                <w:noProof/>
-                <w:webHidden/>
-              </w:rPr>
-              <w:instrText xml:space="preserve"> PAGEREF _Toc368839605 \h </w:instrText>
-            </w:r>
-            <w:r>
-              <w:rPr>
-                <w:noProof/>
-                <w:webHidden/>
-              </w:rPr>
-            </w:r>
-            <w:r>
-              <w:rPr>
-                <w:noProof/>
-                <w:webHidden/>
-              </w:rPr>
-              <w:fldChar w:fldCharType="separate"/>
-            </w:r>
-            <w:r>
-              <w:rPr>
-                <w:noProof/>
-                <w:webHidden/>
-              </w:rPr>
-              <w:t>7</w:t>
-            </w:r>
-            <w:r>
-              <w:rPr>
-                <w:noProof/>
-                <w:webHidden/>
-              </w:rPr>
-              <w:fldChar w:fldCharType="end"/>
-            </w:r>
-          </w:hyperlink>
-        </w:p>
-        <w:p>
-          <w:pPr>
-            <w:pStyle w:val="TOC1"/>
-            <w:tabs>
-              <w:tab w:val="right" w:leader="dot" w:pos="8296"/>
-            </w:tabs>
-            <w:rPr>
-              <w:noProof/>
-            </w:rPr>
-          </w:pPr>
-          <w:r>
-            <w:t>3.2</w:t>
-          </w:r>
-          <w:hyperlink w:anchor="_Toc368839606" w:history="1">
-            <w:r>
-              <w:rPr>
-                <w:rStyle w:val="Hyperlink"/>
-                <w:noProof/>
-                <w:lang w:eastAsia="zh-CN"/>
-              </w:rPr>
-              <w:t>States</w:t>
-            </w:r>
-            <w:r>
-              <w:rPr>
-                <w:noProof/>
-                <w:webHidden/>
-              </w:rPr>
-              <w:tab/>
-            </w:r>
-            <w:r>
-              <w:rPr>
-                <w:noProof/>
-                <w:webHidden/>
-              </w:rPr>
-              <w:fldChar w:fldCharType="begin"/>
-            </w:r>
-            <w:r>
-              <w:rPr>
-                <w:noProof/>
-                <w:webHidden/>
-              </w:rPr>
-              <w:instrText xml:space="preserve"> PAGEREF _Toc368839606 \h </w:instrText>
-            </w:r>
-            <w:r>
-              <w:rPr>
-                <w:noProof/>
-                <w:webHidden/>
-              </w:rPr>
-            </w:r>
-            <w:r>
-              <w:rPr>
-                <w:noProof/>
-                <w:webHidden/>
-              </w:rPr>
-              <w:fldChar w:fldCharType="separate"/>
-            </w:r>
-            <w:r>
-              <w:rPr>
-                <w:noProof/>
-                <w:webHidden/>
-              </w:rPr>
-              <w:t>7</w:t>
-            </w:r>
-            <w:r>
-              <w:rPr>
-                <w:noProof/>
-                <w:webHidden/>
-              </w:rPr>
-              <w:fldChar w:fldCharType="end"/>
-            </w:r>
-          </w:hyperlink>
-        </w:p>
-        <w:p>
-          <w:pPr>
-            <w:pStyle w:val="TOC1"/>
-            <w:tabs>
-              <w:tab w:val="right" w:leader="dot" w:pos="8296"/>
-            </w:tabs>
-            <w:rPr>
-              <w:noProof/>
-            </w:rPr>
-          </w:pPr>
-          <w:r>
-            <w:t>3.3Traffic light states</w:t>
-          </w:r>
-          <w:hyperlink w:anchor="_Toc368839606" w:history="1">
-            <w:r>
-              <w:rPr>
-                <w:noProof/>
-                <w:webHidden/>
-              </w:rPr>
-              <w:tab/>
-            </w:r>
-            <w:r>
-              <w:rPr>
-                <w:noProof/>
-                <w:webHidden/>
-              </w:rPr>
-              <w:fldChar w:fldCharType="begin"/>
-            </w:r>
-            <w:r>
-              <w:rPr>
-                <w:noProof/>
-                <w:webHidden/>
-              </w:rPr>
-              <w:instrText xml:space="preserve"> PAGEREF _Toc368839606 \h </w:instrText>
-            </w:r>
-            <w:r>
-              <w:rPr>
-                <w:noProof/>
-                <w:webHidden/>
-              </w:rPr>
-            </w:r>
-            <w:r>
-              <w:rPr>
-                <w:noProof/>
-                <w:webHidden/>
-              </w:rPr>
-              <w:fldChar w:fldCharType="separate"/>
-            </w:r>
-            <w:r>
-              <w:rPr>
-                <w:noProof/>
-                <w:webHidden/>
-              </w:rPr>
-              <w:t>7</w:t>
-            </w:r>
-            <w:r>
-              <w:rPr>
-                <w:noProof/>
-                <w:webHidden/>
-              </w:rPr>
-              <w:fldChar w:fldCharType="end"/>
-            </w:r>
-          </w:hyperlink>
-        </w:p>
-        <w:p>
-          <w:pPr>
             <w:pStyle w:val="TOC2"/>
             <w:tabs>
               <w:tab w:val="right" w:leader="dot" w:pos="8296"/>
@@ -1128,7 +713,14 @@
                 <w:rStyle w:val="Hyperlink"/>
                 <w:noProof/>
               </w:rPr>
-              <w:t>4.Test Action</w:t>
+              <w:t>2</w:t>
+            </w:r>
+            <w:r>
+              <w:rPr>
+                <w:rStyle w:val="Hyperlink"/>
+                <w:noProof/>
+              </w:rPr>
+              <w:t>.Test Action</w:t>
             </w:r>
             <w:r>
               <w:rPr>
@@ -1142,7 +734,7 @@
                 <w:noProof/>
                 <w:webHidden/>
               </w:rPr>
-              <w:t>9</w:t>
+              <w:t>4</w:t>
             </w:r>
           </w:hyperlink>
         </w:p>
@@ -1163,7 +755,14 @@
                 <w:rStyle w:val="Hyperlink"/>
                 <w:noProof/>
               </w:rPr>
-              <w:t>5.Test Tables</w:t>
+              <w:t>3</w:t>
+            </w:r>
+            <w:r>
+              <w:rPr>
+                <w:rStyle w:val="Hyperlink"/>
+                <w:noProof/>
+              </w:rPr>
+              <w:t>.Test Tables</w:t>
             </w:r>
             <w:r>
               <w:rPr>
@@ -1172,14 +771,13 @@
               </w:rPr>
               <w:tab/>
             </w:r>
-            <w:r>
-              <w:rPr>
-                <w:noProof/>
-                <w:webHidden/>
-              </w:rPr>
-              <w:t>10</w:t>
-            </w:r>
           </w:hyperlink>
+          <w:r>
+            <w:rPr>
+              <w:noProof/>
+            </w:rPr>
+            <w:t>5</w:t>
+          </w:r>
         </w:p>
         <w:p>
           <w:pPr>
@@ -1236,7 +834,7 @@
         <w:pStyle w:val="Heading1"/>
         <w:jc w:val="left"/>
       </w:pPr>
-      <w:bookmarkStart w:id="0" w:name="_Toc368839600"/>
+      <w:bookmarkStart w:id="1" w:name="_Toc368839600"/>
     </w:p>
     <w:p>
       <w:pPr>
@@ -1264,7 +862,7 @@
       <w:r>
         <w:t>Introduction</w:t>
       </w:r>
-      <w:bookmarkEnd w:id="0"/>
+      <w:bookmarkEnd w:id="1"/>
     </w:p>
     <w:p>
       <w:pPr>
@@ -1300,8 +898,6 @@
         </w:rPr>
         <w:t>We will conduct a small test with a handful of testers and conduct a final reconfiguration before the final acceptance test with the client.</w:t>
       </w:r>
-      <w:bookmarkStart w:id="1" w:name="_GoBack"/>
-      <w:bookmarkEnd w:id="1"/>
     </w:p>
     <w:p>
       <w:pPr>
@@ -7222,7 +6818,7 @@
                                 <w:sz w:val="24"/>
                                 <w:szCs w:val="24"/>
                               </w:rPr>
-                              <w:t>17</w:t>
+                              <w:t>1</w:t>
                             </w:r>
                             <w:r>
                               <w:rPr>
@@ -7314,7 +6910,7 @@
                           <w:sz w:val="24"/>
                           <w:szCs w:val="24"/>
                         </w:rPr>
-                        <w:t>17</w:t>
+                        <w:t>1</w:t>
                       </w:r>
                       <w:r>
                         <w:rPr>
@@ -13169,7 +12765,7 @@
 </file>
 
 <file path=customXml/itemProps1.xml><?xml version="1.0" encoding="utf-8"?>
-<ds:datastoreItem xmlns:ds="http://schemas.openxmlformats.org/officeDocument/2006/customXml" ds:itemID="{3F4B3314-F5A5-4124-BE16-85E0C7691C2F}">
+<ds:datastoreItem xmlns:ds="http://schemas.openxmlformats.org/officeDocument/2006/customXml" ds:itemID="{59BE6E84-D8FA-48D9-8889-4F51631D314B}">
   <ds:schemaRefs>
     <ds:schemaRef ds:uri="http://schemas.openxmlformats.org/officeDocument/2006/bibliography"/>
   </ds:schemaRefs>

</xml_diff>